<commit_message>
feat(main): make course struture
</commit_message>
<xml_diff>
--- a/labs/lab03/report/report.docx
+++ b/labs/lab03/report/report.docx
@@ -40,6 +40,26 @@
       </w:r>
       <w:r>
         <w:t xml:space="preserve">Markdown</w:t>
+      </w:r>
+    </w:p>
+    <w:p>
+      <w:pPr>
+        <w:pStyle w:val="Author"/>
+      </w:pPr>
+      <w:r>
+        <w:t xml:space="preserve">Барето</w:t>
+      </w:r>
+      <w:r>
+        <w:t xml:space="preserve"> </w:t>
+      </w:r>
+      <w:r>
+        <w:t xml:space="preserve">Вилиан</w:t>
+      </w:r>
+      <w:r>
+        <w:t xml:space="preserve"> </w:t>
+      </w:r>
+      <w:r>
+        <w:t xml:space="preserve">Мануел</w:t>
       </w:r>
     </w:p>
     <w:sdt>
@@ -473,7 +493,7 @@
       </w:r>
     </w:p>
     <w:bookmarkEnd w:id="23"/>
-    <w:bookmarkStart w:id="31" w:name="выполнение-лабораторной-работы"/>
+    <w:bookmarkStart w:id="114" w:name="выполнение-лабораторной-работы"/>
     <w:p>
       <w:pPr>
         <w:pStyle w:val="Heading1"/>
@@ -556,34 +576,22 @@
     </w:p>
     <w:p>
       <w:pPr>
-        <w:numPr>
-          <w:ilvl w:val="0"/>
-          <w:numId w:val="1001"/>
-        </w:numPr>
-        <w:pStyle w:val="Compact"/>
-      </w:pPr>
-      <w:r>
-        <w:t xml:space="preserve">ajhdkhkfhsakfskjhaflksjhlkfahklj рис.</w:t>
+        <w:pStyle w:val="BodyText"/>
+      </w:pPr>
+      <w:r>
+        <w:t xml:space="preserve">2)С помощью команды git pull обновляем локальный репозиторий,скачивая</w:t>
       </w:r>
       <w:r>
         <w:t xml:space="preserve"> </w:t>
       </w:r>
       <w:r>
-        <w:rPr>
-          <w:bCs/>
-          <w:b/>
-        </w:rPr>
-        <w:t xml:space="preserve">¿fig:002?</w:t>
-      </w:r>
-      <w:r>
-        <w:t xml:space="preserve">).</w:t>
-      </w:r>
-    </w:p>
-    <w:p>
-      <w:pPr>
-        <w:pStyle w:val="FirstParagraph"/>
-      </w:pPr>
-      <w:bookmarkStart w:id="30" w:name="fig:002"/>
+        <w:t xml:space="preserve">изменения рис. 2).</w:t>
+      </w:r>
+    </w:p>
+    <w:p>
+      <w:pPr>
+        <w:pStyle w:val="CaptionedFigure"/>
+      </w:pPr>
       <w:r>
         <w:drawing>
           <wp:inline>
@@ -626,12 +634,271 @@
           </wp:inline>
         </w:drawing>
       </w:r>
-      <w:bookmarkEnd w:id="30"/>
+    </w:p>
+    <w:p>
+      <w:pPr>
+        <w:pStyle w:val="ImageCaption"/>
+      </w:pPr>
+      <w:r>
+        <w:t xml:space="preserve">Рис. 2: Github</w:t>
+      </w:r>
+    </w:p>
+    <w:p>
+      <w:pPr>
+        <w:pStyle w:val="BodyText"/>
+      </w:pPr>
+      <w:r>
+        <w:t xml:space="preserve">3)Переходим в каталог report 3 лабораторной работы рис. 3).</w:t>
+      </w:r>
+    </w:p>
+    <w:p>
+      <w:pPr>
+        <w:pStyle w:val="CaptionedFigure"/>
+      </w:pPr>
+      <w:r>
+        <w:drawing>
+          <wp:inline>
+            <wp:extent cx="3733800" cy="659571"/>
+            <wp:effectExtent b="0" l="0" r="0" t="0"/>
+            <wp:docPr descr="Github" title="" id="31" name="Picture"/>
+            <a:graphic>
+              <a:graphicData uri="http://schemas.openxmlformats.org/drawingml/2006/picture">
+                <pic:pic>
+                  <pic:nvPicPr>
+                    <pic:cNvPr descr="image/3wmb.png" id="32" name="Picture"/>
+                    <pic:cNvPicPr>
+                      <a:picLocks noChangeArrowheads="1" noChangeAspect="1"/>
+                    </pic:cNvPicPr>
+                  </pic:nvPicPr>
+                  <pic:blipFill>
+                    <a:blip r:embed="rId30"/>
+                    <a:stretch>
+                      <a:fillRect/>
+                    </a:stretch>
+                  </pic:blipFill>
+                  <pic:spPr bwMode="auto">
+                    <a:xfrm>
+                      <a:off x="0" y="0"/>
+                      <a:ext cx="3733800" cy="659571"/>
+                    </a:xfrm>
+                    <a:prstGeom prst="rect">
+                      <a:avLst/>
+                    </a:prstGeom>
+                    <a:noFill/>
+                    <a:ln w="9525">
+                      <a:noFill/>
+                      <a:headEnd/>
+                      <a:tailEnd/>
+                    </a:ln>
+                  </pic:spPr>
+                </pic:pic>
+              </a:graphicData>
+            </a:graphic>
+          </wp:inline>
+        </w:drawing>
+      </w:r>
+    </w:p>
+    <w:p>
+      <w:pPr>
+        <w:pStyle w:val="ImageCaption"/>
+      </w:pPr>
+      <w:r>
+        <w:t xml:space="preserve">Рис. 3: Github</w:t>
+      </w:r>
+    </w:p>
+    <w:p>
+      <w:pPr>
+        <w:pStyle w:val="BodyText"/>
+      </w:pPr>
+      <w:r>
+        <w:t xml:space="preserve">4)Используем команду make для создания файлов report.pdf и report.docx рис. 4).</w:t>
+      </w:r>
+    </w:p>
+    <w:p>
+      <w:pPr>
+        <w:pStyle w:val="CaptionedFigure"/>
+      </w:pPr>
+      <w:r>
+        <w:drawing>
+          <wp:inline>
+            <wp:extent cx="3733800" cy="462061"/>
+            <wp:effectExtent b="0" l="0" r="0" t="0"/>
+            <wp:docPr descr="Github" title="" id="34" name="Picture"/>
+            <a:graphic>
+              <a:graphicData uri="http://schemas.openxmlformats.org/drawingml/2006/picture">
+                <pic:pic>
+                  <pic:nvPicPr>
+                    <pic:cNvPr descr="image/4wmb.png" id="35" name="Picture"/>
+                    <pic:cNvPicPr>
+                      <a:picLocks noChangeArrowheads="1" noChangeAspect="1"/>
+                    </pic:cNvPicPr>
+                  </pic:nvPicPr>
+                  <pic:blipFill>
+                    <a:blip r:embed="rId33"/>
+                    <a:stretch>
+                      <a:fillRect/>
+                    </a:stretch>
+                  </pic:blipFill>
+                  <pic:spPr bwMode="auto">
+                    <a:xfrm>
+                      <a:off x="0" y="0"/>
+                      <a:ext cx="3733800" cy="462061"/>
+                    </a:xfrm>
+                    <a:prstGeom prst="rect">
+                      <a:avLst/>
+                    </a:prstGeom>
+                    <a:noFill/>
+                    <a:ln w="9525">
+                      <a:noFill/>
+                      <a:headEnd/>
+                      <a:tailEnd/>
+                    </a:ln>
+                  </pic:spPr>
+                </pic:pic>
+              </a:graphicData>
+            </a:graphic>
+          </wp:inline>
+        </w:drawing>
+      </w:r>
+    </w:p>
+    <w:p>
+      <w:pPr>
+        <w:pStyle w:val="ImageCaption"/>
+      </w:pPr>
+      <w:r>
+        <w:t xml:space="preserve">Рис. 4: Github</w:t>
+      </w:r>
+    </w:p>
+    <w:p>
+      <w:pPr>
+        <w:pStyle w:val="BodyText"/>
+      </w:pPr>
+      <w:r>
+        <w:t xml:space="preserve">5)Проверяем, как сработала команда makе рис. 5).</w:t>
+      </w:r>
+    </w:p>
+    <w:p>
+      <w:pPr>
+        <w:pStyle w:val="CaptionedFigure"/>
+      </w:pPr>
+      <w:r>
+        <w:drawing>
+          <wp:inline>
+            <wp:extent cx="3733800" cy="3177899"/>
+            <wp:effectExtent b="0" l="0" r="0" t="0"/>
+            <wp:docPr descr="Github" title="" id="37" name="Picture"/>
+            <a:graphic>
+              <a:graphicData uri="http://schemas.openxmlformats.org/drawingml/2006/picture">
+                <pic:pic>
+                  <pic:nvPicPr>
+                    <pic:cNvPr descr="image/5wmb.png" id="38" name="Picture"/>
+                    <pic:cNvPicPr>
+                      <a:picLocks noChangeArrowheads="1" noChangeAspect="1"/>
+                    </pic:cNvPicPr>
+                  </pic:nvPicPr>
+                  <pic:blipFill>
+                    <a:blip r:embed="rId36"/>
+                    <a:stretch>
+                      <a:fillRect/>
+                    </a:stretch>
+                  </pic:blipFill>
+                  <pic:spPr bwMode="auto">
+                    <a:xfrm>
+                      <a:off x="0" y="0"/>
+                      <a:ext cx="3733800" cy="3177899"/>
+                    </a:xfrm>
+                    <a:prstGeom prst="rect">
+                      <a:avLst/>
+                    </a:prstGeom>
+                    <a:noFill/>
+                    <a:ln w="9525">
+                      <a:noFill/>
+                      <a:headEnd/>
+                      <a:tailEnd/>
+                    </a:ln>
+                  </pic:spPr>
+                </pic:pic>
+              </a:graphicData>
+            </a:graphic>
+          </wp:inline>
+        </w:drawing>
+      </w:r>
+    </w:p>
+    <w:p>
+      <w:pPr>
+        <w:pStyle w:val="ImageCaption"/>
+      </w:pPr>
+      <w:r>
+        <w:t xml:space="preserve">Рис. 5: Github</w:t>
+      </w:r>
+    </w:p>
+    <w:p>
+      <w:pPr>
+        <w:pStyle w:val="BodyText"/>
+      </w:pPr>
+      <w:r>
+        <w:t xml:space="preserve">6)Используем команду make clean, которая удаляет недавно созданные докумен-</w:t>
+      </w:r>
       <w:r>
         <w:t xml:space="preserve"> </w:t>
       </w:r>
       <w:r>
-        <w:t xml:space="preserve"># Выводы</w:t>
+        <w:t xml:space="preserve">ты рис. рис. 6).</w:t>
+      </w:r>
+    </w:p>
+    <w:p>
+      <w:pPr>
+        <w:pStyle w:val="CaptionedFigure"/>
+      </w:pPr>
+      <w:r>
+        <w:drawing>
+          <wp:inline>
+            <wp:extent cx="3733800" cy="138637"/>
+            <wp:effectExtent b="0" l="0" r="0" t="0"/>
+            <wp:docPr descr="Github" title="" id="40" name="Picture"/>
+            <a:graphic>
+              <a:graphicData uri="http://schemas.openxmlformats.org/drawingml/2006/picture">
+                <pic:pic>
+                  <pic:nvPicPr>
+                    <pic:cNvPr descr="image/6wmb.png" id="41" name="Picture"/>
+                    <pic:cNvPicPr>
+                      <a:picLocks noChangeArrowheads="1" noChangeAspect="1"/>
+                    </pic:cNvPicPr>
+                  </pic:nvPicPr>
+                  <pic:blipFill>
+                    <a:blip r:embed="rId39"/>
+                    <a:stretch>
+                      <a:fillRect/>
+                    </a:stretch>
+                  </pic:blipFill>
+                  <pic:spPr bwMode="auto">
+                    <a:xfrm>
+                      <a:off x="0" y="0"/>
+                      <a:ext cx="3733800" cy="138637"/>
+                    </a:xfrm>
+                    <a:prstGeom prst="rect">
+                      <a:avLst/>
+                    </a:prstGeom>
+                    <a:noFill/>
+                    <a:ln w="9525">
+                      <a:noFill/>
+                      <a:headEnd/>
+                      <a:tailEnd/>
+                    </a:ln>
+                  </pic:spPr>
+                </pic:pic>
+              </a:graphicData>
+            </a:graphic>
+          </wp:inline>
+        </w:drawing>
+      </w:r>
+    </w:p>
+    <w:p>
+      <w:pPr>
+        <w:pStyle w:val="ImageCaption"/>
+      </w:pPr>
+      <w:r>
+        <w:t xml:space="preserve">Рис. 6: Github</w:t>
       </w:r>
     </w:p>
     <w:p>
@@ -639,11 +906,1556 @@
         <w:pStyle w:val="BodyText"/>
       </w:pPr>
       <w:r>
+        <w:t xml:space="preserve">7)Открываем файлы и смотрим, сработала ли команда make clean рис. 7).</w:t>
+      </w:r>
+    </w:p>
+    <w:p>
+      <w:pPr>
+        <w:pStyle w:val="CaptionedFigure"/>
+      </w:pPr>
+      <w:r>
+        <w:drawing>
+          <wp:inline>
+            <wp:extent cx="3733800" cy="1615200"/>
+            <wp:effectExtent b="0" l="0" r="0" t="0"/>
+            <wp:docPr descr="Github" title="" id="43" name="Picture"/>
+            <a:graphic>
+              <a:graphicData uri="http://schemas.openxmlformats.org/drawingml/2006/picture">
+                <pic:pic>
+                  <pic:nvPicPr>
+                    <pic:cNvPr descr="image/7wmb.png" id="44" name="Picture"/>
+                    <pic:cNvPicPr>
+                      <a:picLocks noChangeArrowheads="1" noChangeAspect="1"/>
+                    </pic:cNvPicPr>
+                  </pic:nvPicPr>
+                  <pic:blipFill>
+                    <a:blip r:embed="rId42"/>
+                    <a:stretch>
+                      <a:fillRect/>
+                    </a:stretch>
+                  </pic:blipFill>
+                  <pic:spPr bwMode="auto">
+                    <a:xfrm>
+                      <a:off x="0" y="0"/>
+                      <a:ext cx="3733800" cy="1615200"/>
+                    </a:xfrm>
+                    <a:prstGeom prst="rect">
+                      <a:avLst/>
+                    </a:prstGeom>
+                    <a:noFill/>
+                    <a:ln w="9525">
+                      <a:noFill/>
+                      <a:headEnd/>
+                      <a:tailEnd/>
+                    </a:ln>
+                  </pic:spPr>
+                </pic:pic>
+              </a:graphicData>
+            </a:graphic>
+          </wp:inline>
+        </w:drawing>
+      </w:r>
+    </w:p>
+    <w:p>
+      <w:pPr>
+        <w:pStyle w:val="ImageCaption"/>
+      </w:pPr>
+      <w:r>
+        <w:t xml:space="preserve">Рис. 7: Github</w:t>
+      </w:r>
+    </w:p>
+    <w:p>
+      <w:pPr>
+        <w:pStyle w:val="BodyText"/>
+      </w:pPr>
+      <w:r>
+        <w:t xml:space="preserve">8)Используем команду gedit report.md, которая открывает редактор данного</w:t>
+      </w:r>
+      <w:r>
+        <w:t xml:space="preserve"> </w:t>
+      </w:r>
+      <w:r>
+        <w:t xml:space="preserve">документа рис. 8).</w:t>
+      </w:r>
+    </w:p>
+    <w:p>
+      <w:pPr>
+        <w:pStyle w:val="CaptionedFigure"/>
+      </w:pPr>
+      <w:r>
+        <w:drawing>
+          <wp:inline>
+            <wp:extent cx="3733800" cy="370121"/>
+            <wp:effectExtent b="0" l="0" r="0" t="0"/>
+            <wp:docPr descr="Github" title="" id="46" name="Picture"/>
+            <a:graphic>
+              <a:graphicData uri="http://schemas.openxmlformats.org/drawingml/2006/picture">
+                <pic:pic>
+                  <pic:nvPicPr>
+                    <pic:cNvPr descr="image/8wmb.png" id="47" name="Picture"/>
+                    <pic:cNvPicPr>
+                      <a:picLocks noChangeArrowheads="1" noChangeAspect="1"/>
+                    </pic:cNvPicPr>
+                  </pic:nvPicPr>
+                  <pic:blipFill>
+                    <a:blip r:embed="rId45"/>
+                    <a:stretch>
+                      <a:fillRect/>
+                    </a:stretch>
+                  </pic:blipFill>
+                  <pic:spPr bwMode="auto">
+                    <a:xfrm>
+                      <a:off x="0" y="0"/>
+                      <a:ext cx="3733800" cy="370121"/>
+                    </a:xfrm>
+                    <a:prstGeom prst="rect">
+                      <a:avLst/>
+                    </a:prstGeom>
+                    <a:noFill/>
+                    <a:ln w="9525">
+                      <a:noFill/>
+                      <a:headEnd/>
+                      <a:tailEnd/>
+                    </a:ln>
+                  </pic:spPr>
+                </pic:pic>
+              </a:graphicData>
+            </a:graphic>
+          </wp:inline>
+        </w:drawing>
+      </w:r>
+    </w:p>
+    <w:p>
+      <w:pPr>
+        <w:pStyle w:val="ImageCaption"/>
+      </w:pPr>
+      <w:r>
+        <w:t xml:space="preserve">Рис. 8: Github</w:t>
+      </w:r>
+    </w:p>
+    <w:p>
+      <w:pPr>
+        <w:pStyle w:val="BodyText"/>
+      </w:pPr>
+      <w:r>
+        <w:t xml:space="preserve">9)Изучаем открывшийся файл рис. 9).</w:t>
+      </w:r>
+    </w:p>
+    <w:p>
+      <w:pPr>
+        <w:pStyle w:val="CaptionedFigure"/>
+      </w:pPr>
+      <w:r>
+        <w:drawing>
+          <wp:inline>
+            <wp:extent cx="3733800" cy="1740867"/>
+            <wp:effectExtent b="0" l="0" r="0" t="0"/>
+            <wp:docPr descr="Github" title="" id="49" name="Picture"/>
+            <a:graphic>
+              <a:graphicData uri="http://schemas.openxmlformats.org/drawingml/2006/picture">
+                <pic:pic>
+                  <pic:nvPicPr>
+                    <pic:cNvPr descr="image/9wmb.png" id="50" name="Picture"/>
+                    <pic:cNvPicPr>
+                      <a:picLocks noChangeArrowheads="1" noChangeAspect="1"/>
+                    </pic:cNvPicPr>
+                  </pic:nvPicPr>
+                  <pic:blipFill>
+                    <a:blip r:embed="rId48"/>
+                    <a:stretch>
+                      <a:fillRect/>
+                    </a:stretch>
+                  </pic:blipFill>
+                  <pic:spPr bwMode="auto">
+                    <a:xfrm>
+                      <a:off x="0" y="0"/>
+                      <a:ext cx="3733800" cy="1740867"/>
+                    </a:xfrm>
+                    <a:prstGeom prst="rect">
+                      <a:avLst/>
+                    </a:prstGeom>
+                    <a:noFill/>
+                    <a:ln w="9525">
+                      <a:noFill/>
+                      <a:headEnd/>
+                      <a:tailEnd/>
+                    </a:ln>
+                  </pic:spPr>
+                </pic:pic>
+              </a:graphicData>
+            </a:graphic>
+          </wp:inline>
+        </w:drawing>
+      </w:r>
+    </w:p>
+    <w:p>
+      <w:pPr>
+        <w:pStyle w:val="ImageCaption"/>
+      </w:pPr>
+      <w:r>
+        <w:t xml:space="preserve">Рис. 9: Github</w:t>
+      </w:r>
+    </w:p>
+    <w:p>
+      <w:pPr>
+        <w:pStyle w:val="BodyText"/>
+      </w:pPr>
+      <w:r>
+        <w:t xml:space="preserve">10)Изучив структуру файла, начинаем его изменять рис. 10).</w:t>
+      </w:r>
+    </w:p>
+    <w:p>
+      <w:pPr>
+        <w:pStyle w:val="CaptionedFigure"/>
+      </w:pPr>
+      <w:r>
+        <w:drawing>
+          <wp:inline>
+            <wp:extent cx="3733800" cy="1720922"/>
+            <wp:effectExtent b="0" l="0" r="0" t="0"/>
+            <wp:docPr descr="Github" title="" id="52" name="Picture"/>
+            <a:graphic>
+              <a:graphicData uri="http://schemas.openxmlformats.org/drawingml/2006/picture">
+                <pic:pic>
+                  <pic:nvPicPr>
+                    <pic:cNvPr descr="image/10wmb.png" id="53" name="Picture"/>
+                    <pic:cNvPicPr>
+                      <a:picLocks noChangeArrowheads="1" noChangeAspect="1"/>
+                    </pic:cNvPicPr>
+                  </pic:nvPicPr>
+                  <pic:blipFill>
+                    <a:blip r:embed="rId51"/>
+                    <a:stretch>
+                      <a:fillRect/>
+                    </a:stretch>
+                  </pic:blipFill>
+                  <pic:spPr bwMode="auto">
+                    <a:xfrm>
+                      <a:off x="0" y="0"/>
+                      <a:ext cx="3733800" cy="1720922"/>
+                    </a:xfrm>
+                    <a:prstGeom prst="rect">
+                      <a:avLst/>
+                    </a:prstGeom>
+                    <a:noFill/>
+                    <a:ln w="9525">
+                      <a:noFill/>
+                      <a:headEnd/>
+                      <a:tailEnd/>
+                    </a:ln>
+                  </pic:spPr>
+                </pic:pic>
+              </a:graphicData>
+            </a:graphic>
+          </wp:inline>
+        </w:drawing>
+      </w:r>
+    </w:p>
+    <w:p>
+      <w:pPr>
+        <w:pStyle w:val="ImageCaption"/>
+      </w:pPr>
+      <w:r>
+        <w:t xml:space="preserve">Рис. 10: Github</w:t>
+      </w:r>
+    </w:p>
+    <w:p>
+      <w:pPr>
+        <w:pStyle w:val="BodyText"/>
+      </w:pPr>
+      <w:r>
+        <w:t xml:space="preserve">11)Делаем предварительную конфигурацию git рис. 11).</w:t>
+      </w:r>
+    </w:p>
+    <w:p>
+      <w:pPr>
+        <w:pStyle w:val="CaptionedFigure"/>
+      </w:pPr>
+      <w:r>
+        <w:drawing>
+          <wp:inline>
+            <wp:extent cx="3733800" cy="642190"/>
+            <wp:effectExtent b="0" l="0" r="0" t="0"/>
+            <wp:docPr descr="Github" title="" id="55" name="Picture"/>
+            <a:graphic>
+              <a:graphicData uri="http://schemas.openxmlformats.org/drawingml/2006/picture">
+                <pic:pic>
+                  <pic:nvPicPr>
+                    <pic:cNvPr descr="image/11wmb.png" id="56" name="Picture"/>
+                    <pic:cNvPicPr>
+                      <a:picLocks noChangeArrowheads="1" noChangeAspect="1"/>
+                    </pic:cNvPicPr>
+                  </pic:nvPicPr>
+                  <pic:blipFill>
+                    <a:blip r:embed="rId54"/>
+                    <a:stretch>
+                      <a:fillRect/>
+                    </a:stretch>
+                  </pic:blipFill>
+                  <pic:spPr bwMode="auto">
+                    <a:xfrm>
+                      <a:off x="0" y="0"/>
+                      <a:ext cx="3733800" cy="642190"/>
+                    </a:xfrm>
+                    <a:prstGeom prst="rect">
+                      <a:avLst/>
+                    </a:prstGeom>
+                    <a:noFill/>
+                    <a:ln w="9525">
+                      <a:noFill/>
+                      <a:headEnd/>
+                      <a:tailEnd/>
+                    </a:ln>
+                  </pic:spPr>
+                </pic:pic>
+              </a:graphicData>
+            </a:graphic>
+          </wp:inline>
+        </w:drawing>
+      </w:r>
+    </w:p>
+    <w:p>
+      <w:pPr>
+        <w:pStyle w:val="ImageCaption"/>
+      </w:pPr>
+      <w:r>
+        <w:t xml:space="preserve">Рис. 11: Github</w:t>
+      </w:r>
+    </w:p>
+    <w:p>
+      <w:pPr>
+        <w:pStyle w:val="BodyText"/>
+      </w:pPr>
+      <w:r>
+        <w:t xml:space="preserve">12)Настраиваем utf-8 в выводе сообщения git рис. 12).</w:t>
+      </w:r>
+    </w:p>
+    <w:p>
+      <w:pPr>
+        <w:pStyle w:val="CaptionedFigure"/>
+      </w:pPr>
+      <w:r>
+        <w:drawing>
+          <wp:inline>
+            <wp:extent cx="3733800" cy="722156"/>
+            <wp:effectExtent b="0" l="0" r="0" t="0"/>
+            <wp:docPr descr="Github" title="" id="58" name="Picture"/>
+            <a:graphic>
+              <a:graphicData uri="http://schemas.openxmlformats.org/drawingml/2006/picture">
+                <pic:pic>
+                  <pic:nvPicPr>
+                    <pic:cNvPr descr="image/12wmb.png" id="59" name="Picture"/>
+                    <pic:cNvPicPr>
+                      <a:picLocks noChangeArrowheads="1" noChangeAspect="1"/>
+                    </pic:cNvPicPr>
+                  </pic:nvPicPr>
+                  <pic:blipFill>
+                    <a:blip r:embed="rId57"/>
+                    <a:stretch>
+                      <a:fillRect/>
+                    </a:stretch>
+                  </pic:blipFill>
+                  <pic:spPr bwMode="auto">
+                    <a:xfrm>
+                      <a:off x="0" y="0"/>
+                      <a:ext cx="3733800" cy="722156"/>
+                    </a:xfrm>
+                    <a:prstGeom prst="rect">
+                      <a:avLst/>
+                    </a:prstGeom>
+                    <a:noFill/>
+                    <a:ln w="9525">
+                      <a:noFill/>
+                      <a:headEnd/>
+                      <a:tailEnd/>
+                    </a:ln>
+                  </pic:spPr>
+                </pic:pic>
+              </a:graphicData>
+            </a:graphic>
+          </wp:inline>
+        </w:drawing>
+      </w:r>
+    </w:p>
+    <w:p>
+      <w:pPr>
+        <w:pStyle w:val="ImageCaption"/>
+      </w:pPr>
+      <w:r>
+        <w:t xml:space="preserve">Рис. 12: Github</w:t>
+      </w:r>
+    </w:p>
+    <w:p>
+      <w:pPr>
+        <w:pStyle w:val="BodyText"/>
+      </w:pPr>
+      <w:r>
+        <w:t xml:space="preserve">13)Задаем имя начальной ветки. рис. 13).</w:t>
+      </w:r>
+    </w:p>
+    <w:p>
+      <w:pPr>
+        <w:pStyle w:val="CaptionedFigure"/>
+      </w:pPr>
+      <w:r>
+        <w:drawing>
+          <wp:inline>
+            <wp:extent cx="3733800" cy="722156"/>
+            <wp:effectExtent b="0" l="0" r="0" t="0"/>
+            <wp:docPr descr="Github" title="" id="61" name="Picture"/>
+            <a:graphic>
+              <a:graphicData uri="http://schemas.openxmlformats.org/drawingml/2006/picture">
+                <pic:pic>
+                  <pic:nvPicPr>
+                    <pic:cNvPr descr="image/13wmb.png" id="62" name="Picture"/>
+                    <pic:cNvPicPr>
+                      <a:picLocks noChangeArrowheads="1" noChangeAspect="1"/>
+                    </pic:cNvPicPr>
+                  </pic:nvPicPr>
+                  <pic:blipFill>
+                    <a:blip r:embed="rId60"/>
+                    <a:stretch>
+                      <a:fillRect/>
+                    </a:stretch>
+                  </pic:blipFill>
+                  <pic:spPr bwMode="auto">
+                    <a:xfrm>
+                      <a:off x="0" y="0"/>
+                      <a:ext cx="3733800" cy="722156"/>
+                    </a:xfrm>
+                    <a:prstGeom prst="rect">
+                      <a:avLst/>
+                    </a:prstGeom>
+                    <a:noFill/>
+                    <a:ln w="9525">
+                      <a:noFill/>
+                      <a:headEnd/>
+                      <a:tailEnd/>
+                    </a:ln>
+                  </pic:spPr>
+                </pic:pic>
+              </a:graphicData>
+            </a:graphic>
+          </wp:inline>
+        </w:drawing>
+      </w:r>
+    </w:p>
+    <w:p>
+      <w:pPr>
+        <w:pStyle w:val="ImageCaption"/>
+      </w:pPr>
+      <w:r>
+        <w:t xml:space="preserve">Рис. 13: Github</w:t>
+      </w:r>
+    </w:p>
+    <w:p>
+      <w:pPr>
+        <w:pStyle w:val="BodyText"/>
+      </w:pPr>
+      <w:r>
+        <w:t xml:space="preserve">14)Задаем имя начальной ветки, как maste рис. 14).</w:t>
+      </w:r>
+    </w:p>
+    <w:p>
+      <w:pPr>
+        <w:pStyle w:val="CaptionedFigure"/>
+      </w:pPr>
+      <w:r>
+        <w:drawing>
+          <wp:inline>
+            <wp:extent cx="3733800" cy="668021"/>
+            <wp:effectExtent b="0" l="0" r="0" t="0"/>
+            <wp:docPr descr="Github" title="" id="64" name="Picture"/>
+            <a:graphic>
+              <a:graphicData uri="http://schemas.openxmlformats.org/drawingml/2006/picture">
+                <pic:pic>
+                  <pic:nvPicPr>
+                    <pic:cNvPr descr="image/14wmb.png" id="65" name="Picture"/>
+                    <pic:cNvPicPr>
+                      <a:picLocks noChangeArrowheads="1" noChangeAspect="1"/>
+                    </pic:cNvPicPr>
+                  </pic:nvPicPr>
+                  <pic:blipFill>
+                    <a:blip r:embed="rId63"/>
+                    <a:stretch>
+                      <a:fillRect/>
+                    </a:stretch>
+                  </pic:blipFill>
+                  <pic:spPr bwMode="auto">
+                    <a:xfrm>
+                      <a:off x="0" y="0"/>
+                      <a:ext cx="3733800" cy="668021"/>
+                    </a:xfrm>
+                    <a:prstGeom prst="rect">
+                      <a:avLst/>
+                    </a:prstGeom>
+                    <a:noFill/>
+                    <a:ln w="9525">
+                      <a:noFill/>
+                      <a:headEnd/>
+                      <a:tailEnd/>
+                    </a:ln>
+                  </pic:spPr>
+                </pic:pic>
+              </a:graphicData>
+            </a:graphic>
+          </wp:inline>
+        </w:drawing>
+      </w:r>
+    </w:p>
+    <w:p>
+      <w:pPr>
+        <w:pStyle w:val="ImageCaption"/>
+      </w:pPr>
+      <w:r>
+        <w:t xml:space="preserve">Рис. 14: Github</w:t>
+      </w:r>
+    </w:p>
+    <w:p>
+      <w:pPr>
+        <w:pStyle w:val="BodyText"/>
+      </w:pPr>
+      <w:r>
+        <w:t xml:space="preserve">15)Устанавливаем настройку autocrlf рис. 15).</w:t>
+      </w:r>
+    </w:p>
+    <w:p>
+      <w:pPr>
+        <w:pStyle w:val="CaptionedFigure"/>
+      </w:pPr>
+      <w:r>
+        <w:drawing>
+          <wp:inline>
+            <wp:extent cx="3733800" cy="860440"/>
+            <wp:effectExtent b="0" l="0" r="0" t="0"/>
+            <wp:docPr descr="Github" title="" id="67" name="Picture"/>
+            <a:graphic>
+              <a:graphicData uri="http://schemas.openxmlformats.org/drawingml/2006/picture">
+                <pic:pic>
+                  <pic:nvPicPr>
+                    <pic:cNvPr descr="image/15wmb.png" id="68" name="Picture"/>
+                    <pic:cNvPicPr>
+                      <a:picLocks noChangeArrowheads="1" noChangeAspect="1"/>
+                    </pic:cNvPicPr>
+                  </pic:nvPicPr>
+                  <pic:blipFill>
+                    <a:blip r:embed="rId66"/>
+                    <a:stretch>
+                      <a:fillRect/>
+                    </a:stretch>
+                  </pic:blipFill>
+                  <pic:spPr bwMode="auto">
+                    <a:xfrm>
+                      <a:off x="0" y="0"/>
+                      <a:ext cx="3733800" cy="860440"/>
+                    </a:xfrm>
+                    <a:prstGeom prst="rect">
+                      <a:avLst/>
+                    </a:prstGeom>
+                    <a:noFill/>
+                    <a:ln w="9525">
+                      <a:noFill/>
+                      <a:headEnd/>
+                      <a:tailEnd/>
+                    </a:ln>
+                  </pic:spPr>
+                </pic:pic>
+              </a:graphicData>
+            </a:graphic>
+          </wp:inline>
+        </w:drawing>
+      </w:r>
+    </w:p>
+    <w:p>
+      <w:pPr>
+        <w:pStyle w:val="ImageCaption"/>
+      </w:pPr>
+      <w:r>
+        <w:t xml:space="preserve">Рис. 15: Github</w:t>
+      </w:r>
+    </w:p>
+    <w:p>
+      <w:pPr>
+        <w:pStyle w:val="BodyText"/>
+      </w:pPr>
+      <w:r>
+        <w:t xml:space="preserve">16)Устанавливаем параметр safecrlf рис. 16).</w:t>
+      </w:r>
+    </w:p>
+    <w:p>
+      <w:pPr>
+        <w:pStyle w:val="CaptionedFigure"/>
+      </w:pPr>
+      <w:r>
+        <w:drawing>
+          <wp:inline>
+            <wp:extent cx="3733800" cy="2224636"/>
+            <wp:effectExtent b="0" l="0" r="0" t="0"/>
+            <wp:docPr descr="Github" title="" id="70" name="Picture"/>
+            <a:graphic>
+              <a:graphicData uri="http://schemas.openxmlformats.org/drawingml/2006/picture">
+                <pic:pic>
+                  <pic:nvPicPr>
+                    <pic:cNvPr descr="image/16wmb.png" id="71" name="Picture"/>
+                    <pic:cNvPicPr>
+                      <a:picLocks noChangeArrowheads="1" noChangeAspect="1"/>
+                    </pic:cNvPicPr>
+                  </pic:nvPicPr>
+                  <pic:blipFill>
+                    <a:blip r:embed="rId69"/>
+                    <a:stretch>
+                      <a:fillRect/>
+                    </a:stretch>
+                  </pic:blipFill>
+                  <pic:spPr bwMode="auto">
+                    <a:xfrm>
+                      <a:off x="0" y="0"/>
+                      <a:ext cx="3733800" cy="2224636"/>
+                    </a:xfrm>
+                    <a:prstGeom prst="rect">
+                      <a:avLst/>
+                    </a:prstGeom>
+                    <a:noFill/>
+                    <a:ln w="9525">
+                      <a:noFill/>
+                      <a:headEnd/>
+                      <a:tailEnd/>
+                    </a:ln>
+                  </pic:spPr>
+                </pic:pic>
+              </a:graphicData>
+            </a:graphic>
+          </wp:inline>
+        </w:drawing>
+      </w:r>
+    </w:p>
+    <w:p>
+      <w:pPr>
+        <w:pStyle w:val="ImageCaption"/>
+      </w:pPr>
+      <w:r>
+        <w:t xml:space="preserve">Рис. 16: Github</w:t>
+      </w:r>
+    </w:p>
+    <w:p>
+      <w:pPr>
+        <w:pStyle w:val="BodyText"/>
+      </w:pPr>
+      <w:r>
+        <w:t xml:space="preserve">17)Создаем SSH ключ рис. 17).</w:t>
+      </w:r>
+    </w:p>
+    <w:p>
+      <w:pPr>
+        <w:pStyle w:val="CaptionedFigure"/>
+      </w:pPr>
+      <w:r>
+        <w:drawing>
+          <wp:inline>
+            <wp:extent cx="3733800" cy="447469"/>
+            <wp:effectExtent b="0" l="0" r="0" t="0"/>
+            <wp:docPr descr="Github" title="" id="73" name="Picture"/>
+            <a:graphic>
+              <a:graphicData uri="http://schemas.openxmlformats.org/drawingml/2006/picture">
+                <pic:pic>
+                  <pic:nvPicPr>
+                    <pic:cNvPr descr="image/17wmb.png" id="74" name="Picture"/>
+                    <pic:cNvPicPr>
+                      <a:picLocks noChangeArrowheads="1" noChangeAspect="1"/>
+                    </pic:cNvPicPr>
+                  </pic:nvPicPr>
+                  <pic:blipFill>
+                    <a:blip r:embed="rId72"/>
+                    <a:stretch>
+                      <a:fillRect/>
+                    </a:stretch>
+                  </pic:blipFill>
+                  <pic:spPr bwMode="auto">
+                    <a:xfrm>
+                      <a:off x="0" y="0"/>
+                      <a:ext cx="3733800" cy="447469"/>
+                    </a:xfrm>
+                    <a:prstGeom prst="rect">
+                      <a:avLst/>
+                    </a:prstGeom>
+                    <a:noFill/>
+                    <a:ln w="9525">
+                      <a:noFill/>
+                      <a:headEnd/>
+                      <a:tailEnd/>
+                    </a:ln>
+                  </pic:spPr>
+                </pic:pic>
+              </a:graphicData>
+            </a:graphic>
+          </wp:inline>
+        </w:drawing>
+      </w:r>
+    </w:p>
+    <w:p>
+      <w:pPr>
+        <w:pStyle w:val="ImageCaption"/>
+      </w:pPr>
+      <w:r>
+        <w:t xml:space="preserve">Рис. 17: Github</w:t>
+      </w:r>
+    </w:p>
+    <w:p>
+      <w:pPr>
+        <w:pStyle w:val="BodyText"/>
+      </w:pPr>
+      <w:r>
+        <w:t xml:space="preserve">18)Генерируем пару ключей командой keygen рис. 18).</w:t>
+      </w:r>
+    </w:p>
+    <w:p>
+      <w:pPr>
+        <w:pStyle w:val="CaptionedFigure"/>
+      </w:pPr>
+      <w:r>
+        <w:drawing>
+          <wp:inline>
+            <wp:extent cx="3733800" cy="2519437"/>
+            <wp:effectExtent b="0" l="0" r="0" t="0"/>
+            <wp:docPr descr="Github" title="" id="76" name="Picture"/>
+            <a:graphic>
+              <a:graphicData uri="http://schemas.openxmlformats.org/drawingml/2006/picture">
+                <pic:pic>
+                  <pic:nvPicPr>
+                    <pic:cNvPr descr="image/18wmb.png" id="77" name="Picture"/>
+                    <pic:cNvPicPr>
+                      <a:picLocks noChangeArrowheads="1" noChangeAspect="1"/>
+                    </pic:cNvPicPr>
+                  </pic:nvPicPr>
+                  <pic:blipFill>
+                    <a:blip r:embed="rId75"/>
+                    <a:stretch>
+                      <a:fillRect/>
+                    </a:stretch>
+                  </pic:blipFill>
+                  <pic:spPr bwMode="auto">
+                    <a:xfrm>
+                      <a:off x="0" y="0"/>
+                      <a:ext cx="3733800" cy="2519437"/>
+                    </a:xfrm>
+                    <a:prstGeom prst="rect">
+                      <a:avLst/>
+                    </a:prstGeom>
+                    <a:noFill/>
+                    <a:ln w="9525">
+                      <a:noFill/>
+                      <a:headEnd/>
+                      <a:tailEnd/>
+                    </a:ln>
+                  </pic:spPr>
+                </pic:pic>
+              </a:graphicData>
+            </a:graphic>
+          </wp:inline>
+        </w:drawing>
+      </w:r>
+    </w:p>
+    <w:p>
+      <w:pPr>
+        <w:pStyle w:val="ImageCaption"/>
+      </w:pPr>
+      <w:r>
+        <w:t xml:space="preserve">Рис. 18: Github</w:t>
+      </w:r>
+    </w:p>
+    <w:p>
+      <w:pPr>
+        <w:pStyle w:val="BodyText"/>
+      </w:pPr>
+      <w:r>
+        <w:t xml:space="preserve">19)Копируем ключ из локальной консоли в буфер обмен рис. 19).</w:t>
+      </w:r>
+    </w:p>
+    <w:p>
+      <w:pPr>
+        <w:pStyle w:val="CaptionedFigure"/>
+      </w:pPr>
+      <w:r>
+        <w:drawing>
+          <wp:inline>
+            <wp:extent cx="3733800" cy="2778535"/>
+            <wp:effectExtent b="0" l="0" r="0" t="0"/>
+            <wp:docPr descr="Github" title="" id="79" name="Picture"/>
+            <a:graphic>
+              <a:graphicData uri="http://schemas.openxmlformats.org/drawingml/2006/picture">
+                <pic:pic>
+                  <pic:nvPicPr>
+                    <pic:cNvPr descr="image/19wmb.png" id="80" name="Picture"/>
+                    <pic:cNvPicPr>
+                      <a:picLocks noChangeArrowheads="1" noChangeAspect="1"/>
+                    </pic:cNvPicPr>
+                  </pic:nvPicPr>
+                  <pic:blipFill>
+                    <a:blip r:embed="rId78"/>
+                    <a:stretch>
+                      <a:fillRect/>
+                    </a:stretch>
+                  </pic:blipFill>
+                  <pic:spPr bwMode="auto">
+                    <a:xfrm>
+                      <a:off x="0" y="0"/>
+                      <a:ext cx="3733800" cy="2778535"/>
+                    </a:xfrm>
+                    <a:prstGeom prst="rect">
+                      <a:avLst/>
+                    </a:prstGeom>
+                    <a:noFill/>
+                    <a:ln w="9525">
+                      <a:noFill/>
+                      <a:headEnd/>
+                      <a:tailEnd/>
+                    </a:ln>
+                  </pic:spPr>
+                </pic:pic>
+              </a:graphicData>
+            </a:graphic>
+          </wp:inline>
+        </w:drawing>
+      </w:r>
+    </w:p>
+    <w:p>
+      <w:pPr>
+        <w:pStyle w:val="ImageCaption"/>
+      </w:pPr>
+      <w:r>
+        <w:t xml:space="preserve">Рис. 19: Github</w:t>
+      </w:r>
+    </w:p>
+    <w:p>
+      <w:pPr>
+        <w:pStyle w:val="BodyText"/>
+      </w:pPr>
+      <w:r>
+        <w:t xml:space="preserve">20)Заходим в свой аккаунт на сайте github. Переходим в настройки, SSH ключи</w:t>
+      </w:r>
+    </w:p>
+    <w:p>
+      <w:pPr>
+        <w:pStyle w:val="BodyText"/>
+      </w:pPr>
+      <w:r>
+        <w:t xml:space="preserve">рис. 20).</w:t>
+      </w:r>
+    </w:p>
+    <w:p>
+      <w:pPr>
+        <w:pStyle w:val="CaptionedFigure"/>
+      </w:pPr>
+      <w:r>
+        <w:drawing>
+          <wp:inline>
+            <wp:extent cx="3733800" cy="606059"/>
+            <wp:effectExtent b="0" l="0" r="0" t="0"/>
+            <wp:docPr descr="Github" title="" id="82" name="Picture"/>
+            <a:graphic>
+              <a:graphicData uri="http://schemas.openxmlformats.org/drawingml/2006/picture">
+                <pic:pic>
+                  <pic:nvPicPr>
+                    <pic:cNvPr descr="image/20wmb.png" id="83" name="Picture"/>
+                    <pic:cNvPicPr>
+                      <a:picLocks noChangeArrowheads="1" noChangeAspect="1"/>
+                    </pic:cNvPicPr>
+                  </pic:nvPicPr>
+                  <pic:blipFill>
+                    <a:blip r:embed="rId81"/>
+                    <a:stretch>
+                      <a:fillRect/>
+                    </a:stretch>
+                  </pic:blipFill>
+                  <pic:spPr bwMode="auto">
+                    <a:xfrm>
+                      <a:off x="0" y="0"/>
+                      <a:ext cx="3733800" cy="606059"/>
+                    </a:xfrm>
+                    <a:prstGeom prst="rect">
+                      <a:avLst/>
+                    </a:prstGeom>
+                    <a:noFill/>
+                    <a:ln w="9525">
+                      <a:noFill/>
+                      <a:headEnd/>
+                      <a:tailEnd/>
+                    </a:ln>
+                  </pic:spPr>
+                </pic:pic>
+              </a:graphicData>
+            </a:graphic>
+          </wp:inline>
+        </w:drawing>
+      </w:r>
+    </w:p>
+    <w:p>
+      <w:pPr>
+        <w:pStyle w:val="ImageCaption"/>
+      </w:pPr>
+      <w:r>
+        <w:t xml:space="preserve">Рис. 20: Github</w:t>
+      </w:r>
+    </w:p>
+    <w:p>
+      <w:pPr>
+        <w:pStyle w:val="BodyText"/>
+      </w:pPr>
+      <w:r>
+        <w:t xml:space="preserve">21)вставляем ключ и сохраняем рис. 21).</w:t>
+      </w:r>
+    </w:p>
+    <w:p>
+      <w:pPr>
+        <w:pStyle w:val="CaptionedFigure"/>
+      </w:pPr>
+      <w:r>
+        <w:drawing>
+          <wp:inline>
+            <wp:extent cx="3733800" cy="2857500"/>
+            <wp:effectExtent b="0" l="0" r="0" t="0"/>
+            <wp:docPr descr="Github" title="" id="85" name="Picture"/>
+            <a:graphic>
+              <a:graphicData uri="http://schemas.openxmlformats.org/drawingml/2006/picture">
+                <pic:pic>
+                  <pic:nvPicPr>
+                    <pic:cNvPr descr="image/21wmb.png" id="86" name="Picture"/>
+                    <pic:cNvPicPr>
+                      <a:picLocks noChangeArrowheads="1" noChangeAspect="1"/>
+                    </pic:cNvPicPr>
+                  </pic:nvPicPr>
+                  <pic:blipFill>
+                    <a:blip r:embed="rId84"/>
+                    <a:stretch>
+                      <a:fillRect/>
+                    </a:stretch>
+                  </pic:blipFill>
+                  <pic:spPr bwMode="auto">
+                    <a:xfrm>
+                      <a:off x="0" y="0"/>
+                      <a:ext cx="3733800" cy="2857500"/>
+                    </a:xfrm>
+                    <a:prstGeom prst="rect">
+                      <a:avLst/>
+                    </a:prstGeom>
+                    <a:noFill/>
+                    <a:ln w="9525">
+                      <a:noFill/>
+                      <a:headEnd/>
+                      <a:tailEnd/>
+                    </a:ln>
+                  </pic:spPr>
+                </pic:pic>
+              </a:graphicData>
+            </a:graphic>
+          </wp:inline>
+        </w:drawing>
+      </w:r>
+    </w:p>
+    <w:p>
+      <w:pPr>
+        <w:pStyle w:val="ImageCaption"/>
+      </w:pPr>
+      <w:r>
+        <w:t xml:space="preserve">Рис. 21: Github</w:t>
+      </w:r>
+    </w:p>
+    <w:p>
+      <w:pPr>
+        <w:pStyle w:val="BodyText"/>
+      </w:pPr>
+      <w:r>
+        <w:t xml:space="preserve">22)Проверяем добавление ключа рис. 22).</w:t>
+      </w:r>
+    </w:p>
+    <w:p>
+      <w:pPr>
+        <w:pStyle w:val="CaptionedFigure"/>
+      </w:pPr>
+      <w:r>
+        <w:drawing>
+          <wp:inline>
+            <wp:extent cx="3733800" cy="292792"/>
+            <wp:effectExtent b="0" l="0" r="0" t="0"/>
+            <wp:docPr descr="Github" title="" id="88" name="Picture"/>
+            <a:graphic>
+              <a:graphicData uri="http://schemas.openxmlformats.org/drawingml/2006/picture">
+                <pic:pic>
+                  <pic:nvPicPr>
+                    <pic:cNvPr descr="image/22wmb.png" id="89" name="Picture"/>
+                    <pic:cNvPicPr>
+                      <a:picLocks noChangeArrowheads="1" noChangeAspect="1"/>
+                    </pic:cNvPicPr>
+                  </pic:nvPicPr>
+                  <pic:blipFill>
+                    <a:blip r:embed="rId87"/>
+                    <a:stretch>
+                      <a:fillRect/>
+                    </a:stretch>
+                  </pic:blipFill>
+                  <pic:spPr bwMode="auto">
+                    <a:xfrm>
+                      <a:off x="0" y="0"/>
+                      <a:ext cx="3733800" cy="292792"/>
+                    </a:xfrm>
+                    <a:prstGeom prst="rect">
+                      <a:avLst/>
+                    </a:prstGeom>
+                    <a:noFill/>
+                    <a:ln w="9525">
+                      <a:noFill/>
+                      <a:headEnd/>
+                      <a:tailEnd/>
+                    </a:ln>
+                  </pic:spPr>
+                </pic:pic>
+              </a:graphicData>
+            </a:graphic>
+          </wp:inline>
+        </w:drawing>
+      </w:r>
+    </w:p>
+    <w:p>
+      <w:pPr>
+        <w:pStyle w:val="ImageCaption"/>
+      </w:pPr>
+      <w:r>
+        <w:t xml:space="preserve">Рис. 22: Github</w:t>
+      </w:r>
+    </w:p>
+    <w:p>
+      <w:pPr>
+        <w:pStyle w:val="BodyText"/>
+      </w:pPr>
+      <w:r>
+        <w:t xml:space="preserve">23)Открываем терминал и создаем каталоги для предмета “Архитектура компьютера рис. 23).</w:t>
+      </w:r>
+    </w:p>
+    <w:p>
+      <w:pPr>
+        <w:pStyle w:val="CaptionedFigure"/>
+      </w:pPr>
+      <w:r>
+        <w:drawing>
+          <wp:inline>
+            <wp:extent cx="3733800" cy="1944756"/>
+            <wp:effectExtent b="0" l="0" r="0" t="0"/>
+            <wp:docPr descr="Github" title="" id="91" name="Picture"/>
+            <a:graphic>
+              <a:graphicData uri="http://schemas.openxmlformats.org/drawingml/2006/picture">
+                <pic:pic>
+                  <pic:nvPicPr>
+                    <pic:cNvPr descr="image/23wmb.png" id="92" name="Picture"/>
+                    <pic:cNvPicPr>
+                      <a:picLocks noChangeArrowheads="1" noChangeAspect="1"/>
+                    </pic:cNvPicPr>
+                  </pic:nvPicPr>
+                  <pic:blipFill>
+                    <a:blip r:embed="rId90"/>
+                    <a:stretch>
+                      <a:fillRect/>
+                    </a:stretch>
+                  </pic:blipFill>
+                  <pic:spPr bwMode="auto">
+                    <a:xfrm>
+                      <a:off x="0" y="0"/>
+                      <a:ext cx="3733800" cy="1944756"/>
+                    </a:xfrm>
+                    <a:prstGeom prst="rect">
+                      <a:avLst/>
+                    </a:prstGeom>
+                    <a:noFill/>
+                    <a:ln w="9525">
+                      <a:noFill/>
+                      <a:headEnd/>
+                      <a:tailEnd/>
+                    </a:ln>
+                  </pic:spPr>
+                </pic:pic>
+              </a:graphicData>
+            </a:graphic>
+          </wp:inline>
+        </w:drawing>
+      </w:r>
+    </w:p>
+    <w:p>
+      <w:pPr>
+        <w:pStyle w:val="ImageCaption"/>
+      </w:pPr>
+      <w:r>
+        <w:t xml:space="preserve">Рис. 23: Github</w:t>
+      </w:r>
+    </w:p>
+    <w:p>
+      <w:pPr>
+        <w:pStyle w:val="BodyText"/>
+      </w:pPr>
+      <w:r>
+        <w:t xml:space="preserve">24)Создаем каталоги последовательно рис. 24).</w:t>
+      </w:r>
+    </w:p>
+    <w:p>
+      <w:pPr>
+        <w:pStyle w:val="CaptionedFigure"/>
+      </w:pPr>
+      <w:r>
+        <w:drawing>
+          <wp:inline>
+            <wp:extent cx="3733800" cy="549378"/>
+            <wp:effectExtent b="0" l="0" r="0" t="0"/>
+            <wp:docPr descr="Github" title="" id="94" name="Picture"/>
+            <a:graphic>
+              <a:graphicData uri="http://schemas.openxmlformats.org/drawingml/2006/picture">
+                <pic:pic>
+                  <pic:nvPicPr>
+                    <pic:cNvPr descr="image/24wmb.png" id="95" name="Picture"/>
+                    <pic:cNvPicPr>
+                      <a:picLocks noChangeArrowheads="1" noChangeAspect="1"/>
+                    </pic:cNvPicPr>
+                  </pic:nvPicPr>
+                  <pic:blipFill>
+                    <a:blip r:embed="rId93"/>
+                    <a:stretch>
+                      <a:fillRect/>
+                    </a:stretch>
+                  </pic:blipFill>
+                  <pic:spPr bwMode="auto">
+                    <a:xfrm>
+                      <a:off x="0" y="0"/>
+                      <a:ext cx="3733800" cy="549378"/>
+                    </a:xfrm>
+                    <a:prstGeom prst="rect">
+                      <a:avLst/>
+                    </a:prstGeom>
+                    <a:noFill/>
+                    <a:ln w="9525">
+                      <a:noFill/>
+                      <a:headEnd/>
+                      <a:tailEnd/>
+                    </a:ln>
+                  </pic:spPr>
+                </pic:pic>
+              </a:graphicData>
+            </a:graphic>
+          </wp:inline>
+        </w:drawing>
+      </w:r>
+    </w:p>
+    <w:p>
+      <w:pPr>
+        <w:pStyle w:val="ImageCaption"/>
+      </w:pPr>
+      <w:r>
+        <w:t xml:space="preserve">Рис. 24: Github</w:t>
+      </w:r>
+    </w:p>
+    <w:p>
+      <w:pPr>
+        <w:pStyle w:val="BodyText"/>
+      </w:pPr>
+      <w:r>
+        <w:t xml:space="preserve">25)Переходим на страницу репозитория с шаблоном рис. 25).</w:t>
+      </w:r>
+    </w:p>
+    <w:p>
+      <w:pPr>
+        <w:pStyle w:val="CaptionedFigure"/>
+      </w:pPr>
+      <w:r>
+        <w:drawing>
+          <wp:inline>
+            <wp:extent cx="3733800" cy="549378"/>
+            <wp:effectExtent b="0" l="0" r="0" t="0"/>
+            <wp:docPr descr="Github" title="" id="97" name="Picture"/>
+            <a:graphic>
+              <a:graphicData uri="http://schemas.openxmlformats.org/drawingml/2006/picture">
+                <pic:pic>
+                  <pic:nvPicPr>
+                    <pic:cNvPr descr="image/25wmb.png" id="98" name="Picture"/>
+                    <pic:cNvPicPr>
+                      <a:picLocks noChangeArrowheads="1" noChangeAspect="1"/>
+                    </pic:cNvPicPr>
+                  </pic:nvPicPr>
+                  <pic:blipFill>
+                    <a:blip r:embed="rId96"/>
+                    <a:stretch>
+                      <a:fillRect/>
+                    </a:stretch>
+                  </pic:blipFill>
+                  <pic:spPr bwMode="auto">
+                    <a:xfrm>
+                      <a:off x="0" y="0"/>
+                      <a:ext cx="3733800" cy="549378"/>
+                    </a:xfrm>
+                    <a:prstGeom prst="rect">
+                      <a:avLst/>
+                    </a:prstGeom>
+                    <a:noFill/>
+                    <a:ln w="9525">
+                      <a:noFill/>
+                      <a:headEnd/>
+                      <a:tailEnd/>
+                    </a:ln>
+                  </pic:spPr>
+                </pic:pic>
+              </a:graphicData>
+            </a:graphic>
+          </wp:inline>
+        </w:drawing>
+      </w:r>
+    </w:p>
+    <w:p>
+      <w:pPr>
+        <w:pStyle w:val="ImageCaption"/>
+      </w:pPr>
+      <w:r>
+        <w:t xml:space="preserve">Рис. 25: Github</w:t>
+      </w:r>
+    </w:p>
+    <w:p>
+      <w:pPr>
+        <w:pStyle w:val="BodyText"/>
+      </w:pPr>
+      <w:r>
+        <w:t xml:space="preserve">26)Переходим в папку с предметом рис. 26).</w:t>
+      </w:r>
+    </w:p>
+    <w:p>
+      <w:pPr>
+        <w:pStyle w:val="CaptionedFigure"/>
+      </w:pPr>
+      <w:r>
+        <w:drawing>
+          <wp:inline>
+            <wp:extent cx="3733800" cy="549378"/>
+            <wp:effectExtent b="0" l="0" r="0" t="0"/>
+            <wp:docPr descr="Github" title="" id="100" name="Picture"/>
+            <a:graphic>
+              <a:graphicData uri="http://schemas.openxmlformats.org/drawingml/2006/picture">
+                <pic:pic>
+                  <pic:nvPicPr>
+                    <pic:cNvPr descr="image/26wmb.png" id="101" name="Picture"/>
+                    <pic:cNvPicPr>
+                      <a:picLocks noChangeArrowheads="1" noChangeAspect="1"/>
+                    </pic:cNvPicPr>
+                  </pic:nvPicPr>
+                  <pic:blipFill>
+                    <a:blip r:embed="rId99"/>
+                    <a:stretch>
+                      <a:fillRect/>
+                    </a:stretch>
+                  </pic:blipFill>
+                  <pic:spPr bwMode="auto">
+                    <a:xfrm>
+                      <a:off x="0" y="0"/>
+                      <a:ext cx="3733800" cy="549378"/>
+                    </a:xfrm>
+                    <a:prstGeom prst="rect">
+                      <a:avLst/>
+                    </a:prstGeom>
+                    <a:noFill/>
+                    <a:ln w="9525">
+                      <a:noFill/>
+                      <a:headEnd/>
+                      <a:tailEnd/>
+                    </a:ln>
+                  </pic:spPr>
+                </pic:pic>
+              </a:graphicData>
+            </a:graphic>
+          </wp:inline>
+        </w:drawing>
+      </w:r>
+    </w:p>
+    <w:p>
+      <w:pPr>
+        <w:pStyle w:val="ImageCaption"/>
+      </w:pPr>
+      <w:r>
+        <w:t xml:space="preserve">Рис. 26: Github</w:t>
+      </w:r>
+    </w:p>
+    <w:p>
+      <w:pPr>
+        <w:pStyle w:val="BodyText"/>
+      </w:pPr>
+      <w:r>
+        <w:t xml:space="preserve">27)Переходим в каталог курса рис. 27).</w:t>
+      </w:r>
+    </w:p>
+    <w:p>
+      <w:pPr>
+        <w:pStyle w:val="CaptionedFigure"/>
+      </w:pPr>
+      <w:r>
+        <w:drawing>
+          <wp:inline>
+            <wp:extent cx="3733800" cy="549378"/>
+            <wp:effectExtent b="0" l="0" r="0" t="0"/>
+            <wp:docPr descr="Github" title="" id="103" name="Picture"/>
+            <a:graphic>
+              <a:graphicData uri="http://schemas.openxmlformats.org/drawingml/2006/picture">
+                <pic:pic>
+                  <pic:nvPicPr>
+                    <pic:cNvPr descr="image/27wmb.png" id="104" name="Picture"/>
+                    <pic:cNvPicPr>
+                      <a:picLocks noChangeArrowheads="1" noChangeAspect="1"/>
+                    </pic:cNvPicPr>
+                  </pic:nvPicPr>
+                  <pic:blipFill>
+                    <a:blip r:embed="rId102"/>
+                    <a:stretch>
+                      <a:fillRect/>
+                    </a:stretch>
+                  </pic:blipFill>
+                  <pic:spPr bwMode="auto">
+                    <a:xfrm>
+                      <a:off x="0" y="0"/>
+                      <a:ext cx="3733800" cy="549378"/>
+                    </a:xfrm>
+                    <a:prstGeom prst="rect">
+                      <a:avLst/>
+                    </a:prstGeom>
+                    <a:noFill/>
+                    <a:ln w="9525">
+                      <a:noFill/>
+                      <a:headEnd/>
+                      <a:tailEnd/>
+                    </a:ln>
+                  </pic:spPr>
+                </pic:pic>
+              </a:graphicData>
+            </a:graphic>
+          </wp:inline>
+        </w:drawing>
+      </w:r>
+    </w:p>
+    <w:p>
+      <w:pPr>
+        <w:pStyle w:val="ImageCaption"/>
+      </w:pPr>
+      <w:r>
+        <w:t xml:space="preserve">Рис. 27: Github</w:t>
+      </w:r>
+    </w:p>
+    <w:p>
+      <w:pPr>
+        <w:pStyle w:val="BodyText"/>
+      </w:pPr>
+      <w:r>
+        <w:t xml:space="preserve">28)Переходим в каталог arch-pc(Клонируем созданный репозиторий рис. 28).</w:t>
+      </w:r>
+    </w:p>
+    <w:p>
+      <w:pPr>
+        <w:pStyle w:val="CaptionedFigure"/>
+      </w:pPr>
+      <w:r>
+        <w:drawing>
+          <wp:inline>
+            <wp:extent cx="3733800" cy="549378"/>
+            <wp:effectExtent b="0" l="0" r="0" t="0"/>
+            <wp:docPr descr="Github" title="" id="106" name="Picture"/>
+            <a:graphic>
+              <a:graphicData uri="http://schemas.openxmlformats.org/drawingml/2006/picture">
+                <pic:pic>
+                  <pic:nvPicPr>
+                    <pic:cNvPr descr="image/28wmb.png" id="107" name="Picture"/>
+                    <pic:cNvPicPr>
+                      <a:picLocks noChangeArrowheads="1" noChangeAspect="1"/>
+                    </pic:cNvPicPr>
+                  </pic:nvPicPr>
+                  <pic:blipFill>
+                    <a:blip r:embed="rId105"/>
+                    <a:stretch>
+                      <a:fillRect/>
+                    </a:stretch>
+                  </pic:blipFill>
+                  <pic:spPr bwMode="auto">
+                    <a:xfrm>
+                      <a:off x="0" y="0"/>
+                      <a:ext cx="3733800" cy="549378"/>
+                    </a:xfrm>
+                    <a:prstGeom prst="rect">
+                      <a:avLst/>
+                    </a:prstGeom>
+                    <a:noFill/>
+                    <a:ln w="9525">
+                      <a:noFill/>
+                      <a:headEnd/>
+                      <a:tailEnd/>
+                    </a:ln>
+                  </pic:spPr>
+                </pic:pic>
+              </a:graphicData>
+            </a:graphic>
+          </wp:inline>
+        </w:drawing>
+      </w:r>
+    </w:p>
+    <w:p>
+      <w:pPr>
+        <w:pStyle w:val="ImageCaption"/>
+      </w:pPr>
+      <w:r>
+        <w:t xml:space="preserve">Рис. 28: Github</w:t>
+      </w:r>
+    </w:p>
+    <w:p>
+      <w:pPr>
+        <w:pStyle w:val="BodyText"/>
+      </w:pPr>
+      <w:r>
+        <w:t xml:space="preserve">29)Отправляем фалы на git рис. 29).</w:t>
+      </w:r>
+    </w:p>
+    <w:p>
+      <w:pPr>
+        <w:pStyle w:val="CaptionedFigure"/>
+      </w:pPr>
+      <w:r>
+        <w:drawing>
+          <wp:inline>
+            <wp:extent cx="3733800" cy="887733"/>
+            <wp:effectExtent b="0" l="0" r="0" t="0"/>
+            <wp:docPr descr="Github" title="" id="109" name="Picture"/>
+            <a:graphic>
+              <a:graphicData uri="http://schemas.openxmlformats.org/drawingml/2006/picture">
+                <pic:pic>
+                  <pic:nvPicPr>
+                    <pic:cNvPr descr="image/29wmb.png" id="110" name="Picture"/>
+                    <pic:cNvPicPr>
+                      <a:picLocks noChangeArrowheads="1" noChangeAspect="1"/>
+                    </pic:cNvPicPr>
+                  </pic:nvPicPr>
+                  <pic:blipFill>
+                    <a:blip r:embed="rId108"/>
+                    <a:stretch>
+                      <a:fillRect/>
+                    </a:stretch>
+                  </pic:blipFill>
+                  <pic:spPr bwMode="auto">
+                    <a:xfrm>
+                      <a:off x="0" y="0"/>
+                      <a:ext cx="3733800" cy="887733"/>
+                    </a:xfrm>
+                    <a:prstGeom prst="rect">
+                      <a:avLst/>
+                    </a:prstGeom>
+                    <a:noFill/>
+                    <a:ln w="9525">
+                      <a:noFill/>
+                      <a:headEnd/>
+                      <a:tailEnd/>
+                    </a:ln>
+                  </pic:spPr>
+                </pic:pic>
+              </a:graphicData>
+            </a:graphic>
+          </wp:inline>
+        </w:drawing>
+      </w:r>
+    </w:p>
+    <w:p>
+      <w:pPr>
+        <w:pStyle w:val="ImageCaption"/>
+      </w:pPr>
+      <w:r>
+        <w:t xml:space="preserve">Рис. 29: Github</w:t>
+      </w:r>
+    </w:p>
+    <w:p>
+      <w:pPr>
+        <w:pStyle w:val="BodyText"/>
+      </w:pPr>
+      <w:r>
+        <w:t xml:space="preserve">30)Отправляем прошлую лабораторную работу рис. 30).</w:t>
+      </w:r>
+    </w:p>
+    <w:p>
+      <w:pPr>
+        <w:pStyle w:val="CaptionedFigure"/>
+      </w:pPr>
+      <w:r>
+        <w:drawing>
+          <wp:inline>
+            <wp:extent cx="3733800" cy="1305560"/>
+            <wp:effectExtent b="0" l="0" r="0" t="0"/>
+            <wp:docPr descr="Github" title="" id="112" name="Picture"/>
+            <a:graphic>
+              <a:graphicData uri="http://schemas.openxmlformats.org/drawingml/2006/picture">
+                <pic:pic>
+                  <pic:nvPicPr>
+                    <pic:cNvPr descr="image/30wmb.png" id="113" name="Picture"/>
+                    <pic:cNvPicPr>
+                      <a:picLocks noChangeArrowheads="1" noChangeAspect="1"/>
+                    </pic:cNvPicPr>
+                  </pic:nvPicPr>
+                  <pic:blipFill>
+                    <a:blip r:embed="rId111"/>
+                    <a:stretch>
+                      <a:fillRect/>
+                    </a:stretch>
+                  </pic:blipFill>
+                  <pic:spPr bwMode="auto">
+                    <a:xfrm>
+                      <a:off x="0" y="0"/>
+                      <a:ext cx="3733800" cy="1305560"/>
+                    </a:xfrm>
+                    <a:prstGeom prst="rect">
+                      <a:avLst/>
+                    </a:prstGeom>
+                    <a:noFill/>
+                    <a:ln w="9525">
+                      <a:noFill/>
+                      <a:headEnd/>
+                      <a:tailEnd/>
+                    </a:ln>
+                  </pic:spPr>
+                </pic:pic>
+              </a:graphicData>
+            </a:graphic>
+          </wp:inline>
+        </w:drawing>
+      </w:r>
+    </w:p>
+    <w:p>
+      <w:pPr>
+        <w:pStyle w:val="ImageCaption"/>
+      </w:pPr>
+      <w:r>
+        <w:t xml:space="preserve">Рис. 30: Github</w:t>
+      </w:r>
+    </w:p>
+    <w:bookmarkEnd w:id="114"/>
+    <w:bookmarkStart w:id="115" w:name="выводы"/>
+    <w:p>
+      <w:pPr>
+        <w:pStyle w:val="Heading1"/>
+      </w:pPr>
+      <w:r>
+        <w:rPr>
+          <w:rStyle w:val="SectionNumber"/>
+        </w:rPr>
+        <w:t xml:space="preserve">5</w:t>
+      </w:r>
+      <w:r>
+        <w:tab/>
+      </w:r>
+      <w:r>
+        <w:t xml:space="preserve">Выводы</w:t>
+      </w:r>
+    </w:p>
+    <w:p>
+      <w:pPr>
+        <w:pStyle w:val="FirstParagraph"/>
+      </w:pPr>
+      <w:r>
         <w:t xml:space="preserve">Здесь кратко описываются итоги проделанной работы.</w:t>
       </w:r>
     </w:p>
-    <w:bookmarkEnd w:id="31"/>
-    <w:bookmarkStart w:id="38" w:name="список-литературы"/>
+    <w:bookmarkEnd w:id="115"/>
+    <w:bookmarkStart w:id="122" w:name="список-литературы"/>
     <w:p>
       <w:pPr>
         <w:pStyle w:val="Heading1"/>
@@ -652,8 +2464,8 @@
         <w:t xml:space="preserve">Список литературы</w:t>
       </w:r>
     </w:p>
-    <w:bookmarkStart w:id="37" w:name="refs"/>
-    <w:bookmarkStart w:id="32" w:name="ref-tanenbaum_book_modern-os_ru"/>
+    <w:bookmarkStart w:id="121" w:name="refs"/>
+    <w:bookmarkStart w:id="116" w:name="ref-tanenbaum_book_modern-os_ru"/>
     <w:p>
       <w:pPr>
         <w:pStyle w:val="Bibliography"/>
@@ -671,8 +2483,8 @@
         <w:t xml:space="preserve">Таненбаум Э., Бос Х. Современные операционные системы. 4-е изд. СПб.: Питер, 2015. 1120 с.</w:t>
       </w:r>
     </w:p>
-    <w:bookmarkEnd w:id="32"/>
-    <w:bookmarkStart w:id="33" w:name="ref-robbins_book_bash_en"/>
+    <w:bookmarkEnd w:id="116"/>
+    <w:bookmarkStart w:id="117" w:name="ref-robbins_book_bash_en"/>
     <w:p>
       <w:pPr>
         <w:pStyle w:val="Bibliography"/>
@@ -690,8 +2502,8 @@
         <w:t xml:space="preserve">Robbins A. Bash Pocket Reference. O’Reilly Media, 2016. 156 с.</w:t>
       </w:r>
     </w:p>
-    <w:bookmarkEnd w:id="33"/>
-    <w:bookmarkStart w:id="34" w:name="ref-zarrelli_book_mastering-bash_en"/>
+    <w:bookmarkEnd w:id="117"/>
+    <w:bookmarkStart w:id="118" w:name="ref-zarrelli_book_mastering-bash_en"/>
     <w:p>
       <w:pPr>
         <w:pStyle w:val="Bibliography"/>
@@ -709,8 +2521,8 @@
         <w:t xml:space="preserve">Zarrelli G. Mastering Bash. Packt Publishing, 2017. 502 с.</w:t>
       </w:r>
     </w:p>
-    <w:bookmarkEnd w:id="34"/>
-    <w:bookmarkStart w:id="36" w:name="ref-newham_book_learning-bash_en"/>
+    <w:bookmarkEnd w:id="118"/>
+    <w:bookmarkStart w:id="120" w:name="ref-newham_book_learning-bash_en"/>
     <w:p>
       <w:pPr>
         <w:pStyle w:val="Bibliography"/>
@@ -730,7 +2542,7 @@
       <w:r>
         <w:t xml:space="preserve"> </w:t>
       </w:r>
-      <w:hyperlink r:id="rId35">
+      <w:hyperlink r:id="rId119">
         <w:r>
           <w:rPr>
             <w:rStyle w:val="Hyperlink"/>
@@ -742,9 +2554,9 @@
         <w:t xml:space="preserve">. O’Reilly Media, 2005. 354 с.</w:t>
       </w:r>
     </w:p>
-    <w:bookmarkEnd w:id="36"/>
-    <w:bookmarkEnd w:id="37"/>
-    <w:bookmarkEnd w:id="38"/>
+    <w:bookmarkEnd w:id="120"/>
+    <w:bookmarkEnd w:id="121"/>
+    <w:bookmarkEnd w:id="122"/>
     <w:sectPr/>
   </w:body>
 </w:document>
@@ -851,123 +2663,8 @@
       </w:pPr>
     </w:lvl>
   </w:abstractNum>
-  <w:abstractNum w:abstractNumId="99422">
-    <w:nsid w:val="A99422"/>
-    <w:multiLevelType w:val="multilevel"/>
-    <w:lvl w:ilvl="0">
-      <w:start w:val="2"/>
-      <w:numFmt w:val="decimal"/>
-      <w:lvlText w:val="%1)"/>
-      <w:lvlJc w:val="left"/>
-      <w:pPr>
-        <w:ind w:left="720" w:hanging="480"/>
-      </w:pPr>
-    </w:lvl>
-    <w:lvl w:ilvl="1">
-      <w:start w:val="2"/>
-      <w:numFmt w:val="decimal"/>
-      <w:lvlText w:val="%2)"/>
-      <w:lvlJc w:val="left"/>
-      <w:pPr>
-        <w:ind w:left="1440" w:hanging="480"/>
-      </w:pPr>
-    </w:lvl>
-    <w:lvl w:ilvl="2">
-      <w:start w:val="2"/>
-      <w:numFmt w:val="decimal"/>
-      <w:lvlText w:val="%3)"/>
-      <w:lvlJc w:val="left"/>
-      <w:pPr>
-        <w:ind w:left="2160" w:hanging="480"/>
-      </w:pPr>
-    </w:lvl>
-    <w:lvl w:ilvl="3">
-      <w:start w:val="2"/>
-      <w:numFmt w:val="decimal"/>
-      <w:lvlText w:val="%4)"/>
-      <w:lvlJc w:val="left"/>
-      <w:pPr>
-        <w:ind w:left="2880" w:hanging="480"/>
-      </w:pPr>
-    </w:lvl>
-    <w:lvl w:ilvl="4">
-      <w:start w:val="2"/>
-      <w:numFmt w:val="decimal"/>
-      <w:lvlText w:val="%5)"/>
-      <w:lvlJc w:val="left"/>
-      <w:pPr>
-        <w:ind w:left="3600" w:hanging="480"/>
-      </w:pPr>
-    </w:lvl>
-    <w:lvl w:ilvl="5">
-      <w:start w:val="2"/>
-      <w:numFmt w:val="decimal"/>
-      <w:lvlText w:val="%6)"/>
-      <w:lvlJc w:val="left"/>
-      <w:pPr>
-        <w:ind w:left="4320" w:hanging="480"/>
-      </w:pPr>
-    </w:lvl>
-    <w:lvl w:ilvl="6">
-      <w:start w:val="2"/>
-      <w:numFmt w:val="decimal"/>
-      <w:lvlText w:val="%7)"/>
-      <w:lvlJc w:val="left"/>
-      <w:pPr>
-        <w:ind w:left="5040" w:hanging="480"/>
-      </w:pPr>
-    </w:lvl>
-    <w:lvl w:ilvl="7">
-      <w:start w:val="2"/>
-      <w:numFmt w:val="decimal"/>
-      <w:lvlText w:val="%8)"/>
-      <w:lvlJc w:val="left"/>
-      <w:pPr>
-        <w:ind w:left="5760" w:hanging="480"/>
-      </w:pPr>
-    </w:lvl>
-    <w:lvl w:ilvl="8">
-      <w:start w:val="2"/>
-      <w:numFmt w:val="decimal"/>
-      <w:lvlText w:val="%9)"/>
-      <w:lvlJc w:val="left"/>
-      <w:pPr>
-        <w:ind w:left="6480" w:hanging="480"/>
-      </w:pPr>
-    </w:lvl>
-  </w:abstractNum>
   <w:num w:numId="1000">
     <w:abstractNumId w:val="990"/>
-  </w:num>
-  <w:num w:numId="1001">
-    <w:abstractNumId w:val="99422"/>
-    <w:lvlOverride w:ilvl="0">
-      <w:startOverride w:val="2"/>
-    </w:lvlOverride>
-    <w:lvlOverride w:ilvl="1">
-      <w:startOverride w:val="2"/>
-    </w:lvlOverride>
-    <w:lvlOverride w:ilvl="2">
-      <w:startOverride w:val="2"/>
-    </w:lvlOverride>
-    <w:lvlOverride w:ilvl="3">
-      <w:startOverride w:val="2"/>
-    </w:lvlOverride>
-    <w:lvlOverride w:ilvl="4">
-      <w:startOverride w:val="2"/>
-    </w:lvlOverride>
-    <w:lvlOverride w:ilvl="5">
-      <w:startOverride w:val="2"/>
-    </w:lvlOverride>
-    <w:lvlOverride w:ilvl="6">
-      <w:startOverride w:val="2"/>
-    </w:lvlOverride>
-    <w:lvlOverride w:ilvl="7">
-      <w:startOverride w:val="2"/>
-    </w:lvlOverride>
-    <w:lvlOverride w:ilvl="8">
-      <w:startOverride w:val="2"/>
-    </w:lvlOverride>
   </w:num>
 </w:numbering>
 </file>

</xml_diff>